<commit_message>
Branch measures goes to compatibility with zero load flow
</commit_message>
<xml_diff>
--- a/Docs/Метод Неуймина.docx
+++ b/Docs/Метод Неуймина.docx
@@ -2339,9 +2339,21 @@
         <m:r>
           <w:rPr>
             <w:rFonts w:ascii="Cambria Math" w:eastAsiaTheme="minorEastAsia" w:hAnsi="Cambria Math"/>
+          </w:rPr>
+          <m:t>=</m:t>
+        </m:r>
+        <m:r>
+          <w:rPr>
+            <w:rFonts w:ascii="Cambria Math" w:eastAsiaTheme="minorEastAsia" w:hAnsi="Cambria Math"/>
             <w:lang w:val="en-US"/>
           </w:rPr>
-          <m:t>=const.</m:t>
+          <m:t>const</m:t>
+        </m:r>
+        <m:r>
+          <w:rPr>
+            <w:rFonts w:ascii="Cambria Math" w:eastAsiaTheme="minorEastAsia" w:hAnsi="Cambria Math"/>
+          </w:rPr>
+          <m:t>.</m:t>
         </m:r>
       </m:oMath>
     </w:p>
@@ -2936,9 +2948,160 @@
       <w:pPr>
         <w:rPr>
           <w:rFonts w:eastAsiaTheme="minorEastAsia"/>
-          <w:i/>
         </w:rPr>
       </w:pPr>
+      <m:oMathPara>
+        <m:oMath>
+          <m:sSub>
+            <m:sSubPr>
+              <m:ctrlPr>
+                <w:rPr>
+                  <w:rFonts w:ascii="Cambria Math" w:eastAsiaTheme="minorEastAsia" w:hAnsi="Cambria Math"/>
+                  <w:i/>
+                </w:rPr>
+              </m:ctrlPr>
+            </m:sSubPr>
+            <m:e>
+              <m:r>
+                <w:rPr>
+                  <w:rFonts w:ascii="Cambria Math" w:eastAsiaTheme="minorEastAsia" w:hAnsi="Cambria Math"/>
+                </w:rPr>
+                <m:t>I</m:t>
+              </m:r>
+            </m:e>
+            <m:sub>
+              <m:r>
+                <w:rPr>
+                  <w:rFonts w:ascii="Cambria Math" w:eastAsiaTheme="minorEastAsia" w:hAnsi="Cambria Math"/>
+                </w:rPr>
+                <m:t>b</m:t>
+              </m:r>
+            </m:sub>
+          </m:sSub>
+          <m:r>
+            <w:rPr>
+              <w:rFonts w:ascii="Cambria Math" w:eastAsiaTheme="minorEastAsia" w:hAnsi="Cambria Math"/>
+            </w:rPr>
+            <m:t>=-</m:t>
+          </m:r>
+          <m:sSub>
+            <m:sSubPr>
+              <m:ctrlPr>
+                <w:rPr>
+                  <w:rFonts w:ascii="Cambria Math" w:eastAsiaTheme="minorEastAsia" w:hAnsi="Cambria Math"/>
+                  <w:i/>
+                </w:rPr>
+              </m:ctrlPr>
+            </m:sSubPr>
+            <m:e>
+              <m:r>
+                <w:rPr>
+                  <w:rFonts w:ascii="Cambria Math" w:eastAsiaTheme="minorEastAsia" w:hAnsi="Cambria Math"/>
+                </w:rPr>
+                <m:t>Y</m:t>
+              </m:r>
+            </m:e>
+            <m:sub>
+              <m:r>
+                <w:rPr>
+                  <w:rFonts w:ascii="Cambria Math" w:eastAsiaTheme="minorEastAsia" w:hAnsi="Cambria Math"/>
+                </w:rPr>
+                <m:t>bs</m:t>
+              </m:r>
+            </m:sub>
+          </m:sSub>
+          <m:sSub>
+            <m:sSubPr>
+              <m:ctrlPr>
+                <w:rPr>
+                  <w:rFonts w:ascii="Cambria Math" w:eastAsiaTheme="minorEastAsia" w:hAnsi="Cambria Math"/>
+                  <w:i/>
+                </w:rPr>
+              </m:ctrlPr>
+            </m:sSubPr>
+            <m:e>
+              <m:r>
+                <w:rPr>
+                  <w:rFonts w:ascii="Cambria Math" w:eastAsiaTheme="minorEastAsia" w:hAnsi="Cambria Math"/>
+                </w:rPr>
+                <m:t>V</m:t>
+              </m:r>
+            </m:e>
+            <m:sub>
+              <m:r>
+                <w:rPr>
+                  <w:rFonts w:ascii="Cambria Math" w:eastAsiaTheme="minorEastAsia" w:hAnsi="Cambria Math"/>
+                </w:rPr>
+                <m:t>b</m:t>
+              </m:r>
+            </m:sub>
+          </m:sSub>
+          <m:r>
+            <w:rPr>
+              <w:rFonts w:ascii="Cambria Math" w:eastAsiaTheme="minorEastAsia" w:hAnsi="Cambria Math"/>
+            </w:rPr>
+            <m:t>+</m:t>
+          </m:r>
+          <m:sSub>
+            <m:sSubPr>
+              <m:ctrlPr>
+                <w:rPr>
+                  <w:rFonts w:ascii="Cambria Math" w:eastAsiaTheme="minorEastAsia" w:hAnsi="Cambria Math"/>
+                  <w:i/>
+                </w:rPr>
+              </m:ctrlPr>
+            </m:sSubPr>
+            <m:e>
+              <m:r>
+                <w:rPr>
+                  <w:rFonts w:ascii="Cambria Math" w:eastAsiaTheme="minorEastAsia" w:hAnsi="Cambria Math"/>
+                </w:rPr>
+                <m:t>Y</m:t>
+              </m:r>
+            </m:e>
+            <m:sub>
+              <m:r>
+                <w:rPr>
+                  <w:rFonts w:ascii="Cambria Math" w:eastAsiaTheme="minorEastAsia" w:hAnsi="Cambria Math"/>
+                </w:rPr>
+                <m:t>be</m:t>
+              </m:r>
+            </m:sub>
+          </m:sSub>
+          <m:sSub>
+            <m:sSubPr>
+              <m:ctrlPr>
+                <w:rPr>
+                  <w:rFonts w:ascii="Cambria Math" w:eastAsiaTheme="minorEastAsia" w:hAnsi="Cambria Math"/>
+                  <w:i/>
+                </w:rPr>
+              </m:ctrlPr>
+            </m:sSubPr>
+            <m:e>
+              <m:r>
+                <w:rPr>
+                  <w:rFonts w:ascii="Cambria Math" w:eastAsiaTheme="minorEastAsia" w:hAnsi="Cambria Math"/>
+                </w:rPr>
+                <m:t>V</m:t>
+              </m:r>
+            </m:e>
+            <m:sub>
+              <m:r>
+                <w:rPr>
+                  <w:rFonts w:ascii="Cambria Math" w:eastAsiaTheme="minorEastAsia" w:hAnsi="Cambria Math"/>
+                </w:rPr>
+                <m:t>e</m:t>
+              </m:r>
+            </m:sub>
+          </m:sSub>
+          <m:r>
+            <w:rPr>
+              <w:rFonts w:ascii="Cambria Math" w:eastAsiaTheme="minorEastAsia" w:hAnsi="Cambria Math"/>
+            </w:rPr>
+            <m:t>+I</m:t>
+          </m:r>
+        </m:oMath>
+      </m:oMathPara>
     </w:p>
     <w:p>
       <w:pPr>
@@ -2946,6 +3109,2206 @@
           <w:rFonts w:eastAsiaTheme="minorEastAsia"/>
         </w:rPr>
       </w:pPr>
+      <m:oMathPara>
+        <m:oMath>
+          <m:sSub>
+            <m:sSubPr>
+              <m:ctrlPr>
+                <w:rPr>
+                  <w:rFonts w:ascii="Cambria Math" w:eastAsiaTheme="minorEastAsia" w:hAnsi="Cambria Math"/>
+                  <w:i/>
+                </w:rPr>
+              </m:ctrlPr>
+            </m:sSubPr>
+            <m:e>
+              <m:r>
+                <w:rPr>
+                  <w:rFonts w:ascii="Cambria Math" w:eastAsiaTheme="minorEastAsia" w:hAnsi="Cambria Math"/>
+                </w:rPr>
+                <m:t>I</m:t>
+              </m:r>
+            </m:e>
+            <m:sub>
+              <m:r>
+                <w:rPr>
+                  <w:rFonts w:ascii="Cambria Math" w:eastAsiaTheme="minorEastAsia" w:hAnsi="Cambria Math"/>
+                </w:rPr>
+                <m:t>e</m:t>
+              </m:r>
+            </m:sub>
+          </m:sSub>
+          <m:r>
+            <w:rPr>
+              <w:rFonts w:ascii="Cambria Math" w:eastAsiaTheme="minorEastAsia" w:hAnsi="Cambria Math"/>
+            </w:rPr>
+            <m:t>=-</m:t>
+          </m:r>
+          <m:sSub>
+            <m:sSubPr>
+              <m:ctrlPr>
+                <w:rPr>
+                  <w:rFonts w:ascii="Cambria Math" w:eastAsiaTheme="minorEastAsia" w:hAnsi="Cambria Math"/>
+                  <w:i/>
+                </w:rPr>
+              </m:ctrlPr>
+            </m:sSubPr>
+            <m:e>
+              <m:r>
+                <w:rPr>
+                  <w:rFonts w:ascii="Cambria Math" w:eastAsiaTheme="minorEastAsia" w:hAnsi="Cambria Math"/>
+                </w:rPr>
+                <m:t>Y</m:t>
+              </m:r>
+            </m:e>
+            <m:sub>
+              <m:r>
+                <w:rPr>
+                  <w:rFonts w:ascii="Cambria Math" w:eastAsiaTheme="minorEastAsia" w:hAnsi="Cambria Math"/>
+                </w:rPr>
+                <m:t>eb</m:t>
+              </m:r>
+            </m:sub>
+          </m:sSub>
+          <m:sSub>
+            <m:sSubPr>
+              <m:ctrlPr>
+                <w:rPr>
+                  <w:rFonts w:ascii="Cambria Math" w:eastAsiaTheme="minorEastAsia" w:hAnsi="Cambria Math"/>
+                  <w:i/>
+                </w:rPr>
+              </m:ctrlPr>
+            </m:sSubPr>
+            <m:e>
+              <m:r>
+                <w:rPr>
+                  <w:rFonts w:ascii="Cambria Math" w:eastAsiaTheme="minorEastAsia" w:hAnsi="Cambria Math"/>
+                </w:rPr>
+                <m:t>V</m:t>
+              </m:r>
+            </m:e>
+            <m:sub>
+              <m:r>
+                <w:rPr>
+                  <w:rFonts w:ascii="Cambria Math" w:eastAsiaTheme="minorEastAsia" w:hAnsi="Cambria Math"/>
+                </w:rPr>
+                <m:t>b</m:t>
+              </m:r>
+            </m:sub>
+          </m:sSub>
+          <m:r>
+            <w:rPr>
+              <w:rFonts w:ascii="Cambria Math" w:eastAsiaTheme="minorEastAsia" w:hAnsi="Cambria Math"/>
+            </w:rPr>
+            <m:t>+</m:t>
+          </m:r>
+          <m:sSub>
+            <m:sSubPr>
+              <m:ctrlPr>
+                <w:rPr>
+                  <w:rFonts w:ascii="Cambria Math" w:eastAsiaTheme="minorEastAsia" w:hAnsi="Cambria Math"/>
+                  <w:i/>
+                </w:rPr>
+              </m:ctrlPr>
+            </m:sSubPr>
+            <m:e>
+              <m:r>
+                <w:rPr>
+                  <w:rFonts w:ascii="Cambria Math" w:eastAsiaTheme="minorEastAsia" w:hAnsi="Cambria Math"/>
+                </w:rPr>
+                <m:t>Y</m:t>
+              </m:r>
+            </m:e>
+            <m:sub>
+              <m:r>
+                <w:rPr>
+                  <w:rFonts w:ascii="Cambria Math" w:eastAsiaTheme="minorEastAsia" w:hAnsi="Cambria Math"/>
+                </w:rPr>
+                <m:t>es</m:t>
+              </m:r>
+            </m:sub>
+          </m:sSub>
+          <m:sSub>
+            <m:sSubPr>
+              <m:ctrlPr>
+                <w:rPr>
+                  <w:rFonts w:ascii="Cambria Math" w:eastAsiaTheme="minorEastAsia" w:hAnsi="Cambria Math"/>
+                  <w:i/>
+                </w:rPr>
+              </m:ctrlPr>
+            </m:sSubPr>
+            <m:e>
+              <m:r>
+                <w:rPr>
+                  <w:rFonts w:ascii="Cambria Math" w:eastAsiaTheme="minorEastAsia" w:hAnsi="Cambria Math"/>
+                </w:rPr>
+                <m:t>V</m:t>
+              </m:r>
+            </m:e>
+            <m:sub>
+              <m:r>
+                <w:rPr>
+                  <w:rFonts w:ascii="Cambria Math" w:eastAsiaTheme="minorEastAsia" w:hAnsi="Cambria Math"/>
+                </w:rPr>
+                <m:t>e</m:t>
+              </m:r>
+            </m:sub>
+          </m:sSub>
+          <m:r>
+            <w:rPr>
+              <w:rFonts w:ascii="Cambria Math" w:eastAsiaTheme="minorEastAsia" w:hAnsi="Cambria Math"/>
+            </w:rPr>
+            <m:t>+I</m:t>
+          </m:r>
+        </m:oMath>
+      </m:oMathPara>
+    </w:p>
+    <w:p>
+      <w:pPr>
+        <w:rPr>
+          <w:rFonts w:eastAsiaTheme="minorEastAsia"/>
+        </w:rPr>
+      </w:pPr>
+      <w:r>
+        <w:rPr>
+          <w:rFonts w:eastAsiaTheme="minorEastAsia"/>
+        </w:rPr>
+        <w:t xml:space="preserve">Для ветви внутри суперузла </w:t>
+      </w:r>
+      <m:oMath>
+        <m:sSub>
+          <m:sSubPr>
+            <m:ctrlPr>
+              <w:rPr>
+                <w:rFonts w:ascii="Cambria Math" w:eastAsiaTheme="minorEastAsia" w:hAnsi="Cambria Math"/>
+                <w:i/>
+              </w:rPr>
+            </m:ctrlPr>
+          </m:sSubPr>
+          <m:e>
+            <m:r>
+              <w:rPr>
+                <w:rFonts w:ascii="Cambria Math" w:eastAsiaTheme="minorEastAsia" w:hAnsi="Cambria Math"/>
+              </w:rPr>
+              <m:t>V</m:t>
+            </m:r>
+          </m:e>
+          <m:sub>
+            <m:r>
+              <w:rPr>
+                <w:rFonts w:ascii="Cambria Math" w:eastAsiaTheme="minorEastAsia" w:hAnsi="Cambria Math"/>
+              </w:rPr>
+              <m:t>b</m:t>
+            </m:r>
+          </m:sub>
+        </m:sSub>
+        <m:r>
+          <w:rPr>
+            <w:rFonts w:ascii="Cambria Math" w:eastAsiaTheme="minorEastAsia" w:hAnsi="Cambria Math"/>
+          </w:rPr>
+          <m:t>=</m:t>
+        </m:r>
+        <m:sSub>
+          <m:sSubPr>
+            <m:ctrlPr>
+              <w:rPr>
+                <w:rFonts w:ascii="Cambria Math" w:eastAsiaTheme="minorEastAsia" w:hAnsi="Cambria Math"/>
+                <w:i/>
+              </w:rPr>
+            </m:ctrlPr>
+          </m:sSubPr>
+          <m:e>
+            <m:r>
+              <w:rPr>
+                <w:rFonts w:ascii="Cambria Math" w:eastAsiaTheme="minorEastAsia" w:hAnsi="Cambria Math"/>
+              </w:rPr>
+              <m:t>V</m:t>
+            </m:r>
+          </m:e>
+          <m:sub>
+            <m:r>
+              <w:rPr>
+                <w:rFonts w:ascii="Cambria Math" w:eastAsiaTheme="minorEastAsia" w:hAnsi="Cambria Math"/>
+              </w:rPr>
+              <m:t>e</m:t>
+            </m:r>
+          </m:sub>
+        </m:sSub>
+      </m:oMath>
+      <w:r>
+        <w:rPr>
+          <w:rFonts w:eastAsiaTheme="minorEastAsia"/>
+        </w:rPr>
+        <w:t xml:space="preserve">, </w:t>
+      </w:r>
+      <m:oMath>
+        <m:r>
+          <w:rPr>
+            <w:rFonts w:ascii="Cambria Math" w:eastAsiaTheme="minorEastAsia" w:hAnsi="Cambria Math"/>
+          </w:rPr>
+          <m:t>I=</m:t>
+        </m:r>
+        <m:sSub>
+          <m:sSubPr>
+            <m:ctrlPr>
+              <w:rPr>
+                <w:rFonts w:ascii="Cambria Math" w:eastAsiaTheme="minorEastAsia" w:hAnsi="Cambria Math"/>
+                <w:i/>
+              </w:rPr>
+            </m:ctrlPr>
+          </m:sSubPr>
+          <m:e>
+            <m:r>
+              <w:rPr>
+                <w:rFonts w:ascii="Cambria Math" w:eastAsiaTheme="minorEastAsia" w:hAnsi="Cambria Math"/>
+              </w:rPr>
+              <m:t>V</m:t>
+            </m:r>
+          </m:e>
+          <m:sub>
+            <m:r>
+              <w:rPr>
+                <w:rFonts w:ascii="Cambria Math" w:eastAsiaTheme="minorEastAsia" w:hAnsi="Cambria Math"/>
+              </w:rPr>
+              <m:t>2</m:t>
+            </m:r>
+          </m:sub>
+        </m:sSub>
+        <m:r>
+          <w:rPr>
+            <w:rFonts w:ascii="Cambria Math" w:eastAsiaTheme="minorEastAsia" w:hAnsi="Cambria Math"/>
+          </w:rPr>
+          <m:t>-</m:t>
+        </m:r>
+        <m:sSub>
+          <m:sSubPr>
+            <m:ctrlPr>
+              <w:rPr>
+                <w:rFonts w:ascii="Cambria Math" w:eastAsiaTheme="minorEastAsia" w:hAnsi="Cambria Math"/>
+                <w:i/>
+              </w:rPr>
+            </m:ctrlPr>
+          </m:sSubPr>
+          <m:e>
+            <m:r>
+              <w:rPr>
+                <w:rFonts w:ascii="Cambria Math" w:eastAsiaTheme="minorEastAsia" w:hAnsi="Cambria Math"/>
+              </w:rPr>
+              <m:t>V</m:t>
+            </m:r>
+          </m:e>
+          <m:sub>
+            <m:r>
+              <w:rPr>
+                <w:rFonts w:ascii="Cambria Math" w:eastAsiaTheme="minorEastAsia" w:hAnsi="Cambria Math"/>
+              </w:rPr>
+              <m:t>1</m:t>
+            </m:r>
+          </m:sub>
+        </m:sSub>
+      </m:oMath>
+    </w:p>
+    <w:p>
+      <w:pPr>
+        <w:rPr>
+          <w:rFonts w:eastAsiaTheme="minorEastAsia"/>
+        </w:rPr>
+      </w:pPr>
+      <m:oMathPara>
+        <m:oMath>
+          <m:sSub>
+            <m:sSubPr>
+              <m:ctrlPr>
+                <w:rPr>
+                  <w:rFonts w:ascii="Cambria Math" w:eastAsiaTheme="minorEastAsia" w:hAnsi="Cambria Math"/>
+                  <w:i/>
+                </w:rPr>
+              </m:ctrlPr>
+            </m:sSubPr>
+            <m:e>
+              <m:r>
+                <w:rPr>
+                  <w:rFonts w:ascii="Cambria Math" w:eastAsiaTheme="minorEastAsia" w:hAnsi="Cambria Math"/>
+                </w:rPr>
+                <m:t>I</m:t>
+              </m:r>
+            </m:e>
+            <m:sub>
+              <m:r>
+                <w:rPr>
+                  <w:rFonts w:ascii="Cambria Math" w:eastAsiaTheme="minorEastAsia" w:hAnsi="Cambria Math"/>
+                </w:rPr>
+                <m:t>b</m:t>
+              </m:r>
+            </m:sub>
+          </m:sSub>
+          <m:r>
+            <w:rPr>
+              <w:rFonts w:ascii="Cambria Math" w:eastAsiaTheme="minorEastAsia" w:hAnsi="Cambria Math"/>
+            </w:rPr>
+            <m:t>-</m:t>
+          </m:r>
+          <m:sSub>
+            <m:sSubPr>
+              <m:ctrlPr>
+                <w:rPr>
+                  <w:rFonts w:ascii="Cambria Math" w:eastAsiaTheme="minorEastAsia" w:hAnsi="Cambria Math"/>
+                  <w:i/>
+                </w:rPr>
+              </m:ctrlPr>
+            </m:sSubPr>
+            <m:e>
+              <m:r>
+                <w:rPr>
+                  <w:rFonts w:ascii="Cambria Math" w:eastAsiaTheme="minorEastAsia" w:hAnsi="Cambria Math"/>
+                </w:rPr>
+                <m:t>V</m:t>
+              </m:r>
+            </m:e>
+            <m:sub>
+              <m:r>
+                <w:rPr>
+                  <w:rFonts w:ascii="Cambria Math" w:eastAsiaTheme="minorEastAsia" w:hAnsi="Cambria Math"/>
+                </w:rPr>
+                <m:t>b</m:t>
+              </m:r>
+            </m:sub>
+          </m:sSub>
+          <m:d>
+            <m:dPr>
+              <m:ctrlPr>
+                <w:rPr>
+                  <w:rFonts w:ascii="Cambria Math" w:eastAsiaTheme="minorEastAsia" w:hAnsi="Cambria Math"/>
+                  <w:i/>
+                </w:rPr>
+              </m:ctrlPr>
+            </m:dPr>
+            <m:e>
+              <m:sSub>
+                <m:sSubPr>
+                  <m:ctrlPr>
+                    <w:rPr>
+                      <w:rFonts w:ascii="Cambria Math" w:eastAsiaTheme="minorEastAsia" w:hAnsi="Cambria Math"/>
+                      <w:i/>
+                    </w:rPr>
+                  </m:ctrlPr>
+                </m:sSubPr>
+                <m:e>
+                  <m:r>
+                    <w:rPr>
+                      <w:rFonts w:ascii="Cambria Math" w:eastAsiaTheme="minorEastAsia" w:hAnsi="Cambria Math"/>
+                    </w:rPr>
+                    <m:t>Y</m:t>
+                  </m:r>
+                </m:e>
+                <m:sub>
+                  <m:r>
+                    <w:rPr>
+                      <w:rFonts w:ascii="Cambria Math" w:eastAsiaTheme="minorEastAsia" w:hAnsi="Cambria Math"/>
+                    </w:rPr>
+                    <m:t>be</m:t>
+                  </m:r>
+                </m:sub>
+              </m:sSub>
+              <m:r>
+                <w:rPr>
+                  <w:rFonts w:ascii="Cambria Math" w:eastAsiaTheme="minorEastAsia" w:hAnsi="Cambria Math"/>
+                </w:rPr>
+                <m:t>-</m:t>
+              </m:r>
+              <m:sSub>
+                <m:sSubPr>
+                  <m:ctrlPr>
+                    <w:rPr>
+                      <w:rFonts w:ascii="Cambria Math" w:eastAsiaTheme="minorEastAsia" w:hAnsi="Cambria Math"/>
+                      <w:i/>
+                    </w:rPr>
+                  </m:ctrlPr>
+                </m:sSubPr>
+                <m:e>
+                  <m:r>
+                    <w:rPr>
+                      <w:rFonts w:ascii="Cambria Math" w:eastAsiaTheme="minorEastAsia" w:hAnsi="Cambria Math"/>
+                    </w:rPr>
+                    <m:t>Y</m:t>
+                  </m:r>
+                </m:e>
+                <m:sub>
+                  <m:r>
+                    <w:rPr>
+                      <w:rFonts w:ascii="Cambria Math" w:eastAsiaTheme="minorEastAsia" w:hAnsi="Cambria Math"/>
+                    </w:rPr>
+                    <m:t>bs</m:t>
+                  </m:r>
+                </m:sub>
+              </m:sSub>
+            </m:e>
+          </m:d>
+          <m:r>
+            <w:rPr>
+              <w:rFonts w:ascii="Cambria Math" w:eastAsiaTheme="minorEastAsia" w:hAnsi="Cambria Math"/>
+            </w:rPr>
+            <m:t>-</m:t>
+          </m:r>
+          <m:r>
+            <w:rPr>
+              <w:rFonts w:ascii="Cambria Math" w:eastAsiaTheme="minorEastAsia" w:hAnsi="Cambria Math"/>
+            </w:rPr>
+            <m:t>(</m:t>
+          </m:r>
+          <m:sSub>
+            <m:sSubPr>
+              <m:ctrlPr>
+                <w:rPr>
+                  <w:rFonts w:ascii="Cambria Math" w:eastAsiaTheme="minorEastAsia" w:hAnsi="Cambria Math"/>
+                  <w:i/>
+                </w:rPr>
+              </m:ctrlPr>
+            </m:sSubPr>
+            <m:e>
+              <m:r>
+                <w:rPr>
+                  <w:rFonts w:ascii="Cambria Math" w:eastAsiaTheme="minorEastAsia" w:hAnsi="Cambria Math"/>
+                </w:rPr>
+                <m:t>V</m:t>
+              </m:r>
+            </m:e>
+            <m:sub>
+              <m:r>
+                <w:rPr>
+                  <w:rFonts w:ascii="Cambria Math" w:eastAsiaTheme="minorEastAsia" w:hAnsi="Cambria Math"/>
+                </w:rPr>
+                <m:t>2</m:t>
+              </m:r>
+            </m:sub>
+          </m:sSub>
+          <m:r>
+            <w:rPr>
+              <w:rFonts w:ascii="Cambria Math" w:eastAsiaTheme="minorEastAsia" w:hAnsi="Cambria Math"/>
+            </w:rPr>
+            <m:t>-</m:t>
+          </m:r>
+          <m:sSub>
+            <m:sSubPr>
+              <m:ctrlPr>
+                <w:rPr>
+                  <w:rFonts w:ascii="Cambria Math" w:eastAsiaTheme="minorEastAsia" w:hAnsi="Cambria Math"/>
+                  <w:i/>
+                </w:rPr>
+              </m:ctrlPr>
+            </m:sSubPr>
+            <m:e>
+              <m:r>
+                <w:rPr>
+                  <w:rFonts w:ascii="Cambria Math" w:eastAsiaTheme="minorEastAsia" w:hAnsi="Cambria Math"/>
+                </w:rPr>
+                <m:t>V</m:t>
+              </m:r>
+            </m:e>
+            <m:sub>
+              <m:r>
+                <w:rPr>
+                  <w:rFonts w:ascii="Cambria Math" w:eastAsiaTheme="minorEastAsia" w:hAnsi="Cambria Math"/>
+                </w:rPr>
+                <m:t>1</m:t>
+              </m:r>
+            </m:sub>
+          </m:sSub>
+          <m:r>
+            <w:rPr>
+              <w:rFonts w:ascii="Cambria Math" w:eastAsiaTheme="minorEastAsia" w:hAnsi="Cambria Math"/>
+            </w:rPr>
+            <m:t>)</m:t>
+          </m:r>
+          <m:r>
+            <w:rPr>
+              <w:rFonts w:ascii="Cambria Math" w:eastAsiaTheme="minorEastAsia" w:hAnsi="Cambria Math"/>
+            </w:rPr>
+            <m:t>=0</m:t>
+          </m:r>
+        </m:oMath>
+      </m:oMathPara>
+    </w:p>
+    <w:p>
+      <w:pPr>
+        <w:rPr>
+          <w:rFonts w:eastAsiaTheme="minorEastAsia"/>
+        </w:rPr>
+      </w:pPr>
+      <m:oMathPara>
+        <m:oMath>
+          <m:sSub>
+            <m:sSubPr>
+              <m:ctrlPr>
+                <w:rPr>
+                  <w:rFonts w:ascii="Cambria Math" w:eastAsiaTheme="minorEastAsia" w:hAnsi="Cambria Math"/>
+                  <w:i/>
+                </w:rPr>
+              </m:ctrlPr>
+            </m:sSubPr>
+            <m:e>
+              <m:r>
+                <w:rPr>
+                  <w:rFonts w:ascii="Cambria Math" w:eastAsiaTheme="minorEastAsia" w:hAnsi="Cambria Math"/>
+                </w:rPr>
+                <m:t>I</m:t>
+              </m:r>
+            </m:e>
+            <m:sub>
+              <m:r>
+                <w:rPr>
+                  <w:rFonts w:ascii="Cambria Math" w:eastAsiaTheme="minorEastAsia" w:hAnsi="Cambria Math"/>
+                </w:rPr>
+                <m:t>e</m:t>
+              </m:r>
+            </m:sub>
+          </m:sSub>
+          <m:r>
+            <w:rPr>
+              <w:rFonts w:ascii="Cambria Math" w:eastAsiaTheme="minorEastAsia" w:hAnsi="Cambria Math"/>
+            </w:rPr>
+            <m:t>-</m:t>
+          </m:r>
+          <m:sSub>
+            <m:sSubPr>
+              <m:ctrlPr>
+                <w:rPr>
+                  <w:rFonts w:ascii="Cambria Math" w:eastAsiaTheme="minorEastAsia" w:hAnsi="Cambria Math"/>
+                  <w:i/>
+                </w:rPr>
+              </m:ctrlPr>
+            </m:sSubPr>
+            <m:e>
+              <m:r>
+                <w:rPr>
+                  <w:rFonts w:ascii="Cambria Math" w:eastAsiaTheme="minorEastAsia" w:hAnsi="Cambria Math"/>
+                </w:rPr>
+                <m:t>V</m:t>
+              </m:r>
+            </m:e>
+            <m:sub>
+              <m:r>
+                <w:rPr>
+                  <w:rFonts w:ascii="Cambria Math" w:eastAsiaTheme="minorEastAsia" w:hAnsi="Cambria Math"/>
+                </w:rPr>
+                <m:t>b</m:t>
+              </m:r>
+            </m:sub>
+          </m:sSub>
+          <m:d>
+            <m:dPr>
+              <m:ctrlPr>
+                <w:rPr>
+                  <w:rFonts w:ascii="Cambria Math" w:eastAsiaTheme="minorEastAsia" w:hAnsi="Cambria Math"/>
+                  <w:i/>
+                </w:rPr>
+              </m:ctrlPr>
+            </m:dPr>
+            <m:e>
+              <m:sSub>
+                <m:sSubPr>
+                  <m:ctrlPr>
+                    <w:rPr>
+                      <w:rFonts w:ascii="Cambria Math" w:eastAsiaTheme="minorEastAsia" w:hAnsi="Cambria Math"/>
+                      <w:i/>
+                    </w:rPr>
+                  </m:ctrlPr>
+                </m:sSubPr>
+                <m:e>
+                  <m:r>
+                    <w:rPr>
+                      <w:rFonts w:ascii="Cambria Math" w:eastAsiaTheme="minorEastAsia" w:hAnsi="Cambria Math"/>
+                    </w:rPr>
+                    <m:t>Y</m:t>
+                  </m:r>
+                </m:e>
+                <m:sub>
+                  <m:r>
+                    <w:rPr>
+                      <w:rFonts w:ascii="Cambria Math" w:eastAsiaTheme="minorEastAsia" w:hAnsi="Cambria Math"/>
+                    </w:rPr>
+                    <m:t>es</m:t>
+                  </m:r>
+                </m:sub>
+              </m:sSub>
+              <m:r>
+                <w:rPr>
+                  <w:rFonts w:ascii="Cambria Math" w:eastAsiaTheme="minorEastAsia" w:hAnsi="Cambria Math"/>
+                </w:rPr>
+                <m:t>-</m:t>
+              </m:r>
+              <m:sSub>
+                <m:sSubPr>
+                  <m:ctrlPr>
+                    <w:rPr>
+                      <w:rFonts w:ascii="Cambria Math" w:eastAsiaTheme="minorEastAsia" w:hAnsi="Cambria Math"/>
+                      <w:i/>
+                    </w:rPr>
+                  </m:ctrlPr>
+                </m:sSubPr>
+                <m:e>
+                  <m:r>
+                    <w:rPr>
+                      <w:rFonts w:ascii="Cambria Math" w:eastAsiaTheme="minorEastAsia" w:hAnsi="Cambria Math"/>
+                    </w:rPr>
+                    <m:t>Y</m:t>
+                  </m:r>
+                </m:e>
+                <m:sub>
+                  <m:r>
+                    <w:rPr>
+                      <w:rFonts w:ascii="Cambria Math" w:eastAsiaTheme="minorEastAsia" w:hAnsi="Cambria Math"/>
+                    </w:rPr>
+                    <m:t>eb</m:t>
+                  </m:r>
+                </m:sub>
+              </m:sSub>
+            </m:e>
+          </m:d>
+          <m:r>
+            <w:rPr>
+              <w:rFonts w:ascii="Cambria Math" w:eastAsiaTheme="minorEastAsia" w:hAnsi="Cambria Math"/>
+            </w:rPr>
+            <m:t>-</m:t>
+          </m:r>
+          <m:d>
+            <m:dPr>
+              <m:ctrlPr>
+                <w:rPr>
+                  <w:rFonts w:ascii="Cambria Math" w:eastAsiaTheme="minorEastAsia" w:hAnsi="Cambria Math"/>
+                  <w:i/>
+                </w:rPr>
+              </m:ctrlPr>
+            </m:dPr>
+            <m:e>
+              <m:sSub>
+                <m:sSubPr>
+                  <m:ctrlPr>
+                    <w:rPr>
+                      <w:rFonts w:ascii="Cambria Math" w:eastAsiaTheme="minorEastAsia" w:hAnsi="Cambria Math"/>
+                      <w:i/>
+                    </w:rPr>
+                  </m:ctrlPr>
+                </m:sSubPr>
+                <m:e>
+                  <m:r>
+                    <w:rPr>
+                      <w:rFonts w:ascii="Cambria Math" w:eastAsiaTheme="minorEastAsia" w:hAnsi="Cambria Math"/>
+                    </w:rPr>
+                    <m:t>V</m:t>
+                  </m:r>
+                </m:e>
+                <m:sub>
+                  <m:r>
+                    <w:rPr>
+                      <w:rFonts w:ascii="Cambria Math" w:eastAsiaTheme="minorEastAsia" w:hAnsi="Cambria Math"/>
+                    </w:rPr>
+                    <m:t>2</m:t>
+                  </m:r>
+                </m:sub>
+              </m:sSub>
+              <m:r>
+                <w:rPr>
+                  <w:rFonts w:ascii="Cambria Math" w:eastAsiaTheme="minorEastAsia" w:hAnsi="Cambria Math"/>
+                </w:rPr>
+                <m:t>-</m:t>
+              </m:r>
+              <m:sSub>
+                <m:sSubPr>
+                  <m:ctrlPr>
+                    <w:rPr>
+                      <w:rFonts w:ascii="Cambria Math" w:eastAsiaTheme="minorEastAsia" w:hAnsi="Cambria Math"/>
+                      <w:i/>
+                    </w:rPr>
+                  </m:ctrlPr>
+                </m:sSubPr>
+                <m:e>
+                  <m:r>
+                    <w:rPr>
+                      <w:rFonts w:ascii="Cambria Math" w:eastAsiaTheme="minorEastAsia" w:hAnsi="Cambria Math"/>
+                    </w:rPr>
+                    <m:t>V</m:t>
+                  </m:r>
+                </m:e>
+                <m:sub>
+                  <m:r>
+                    <w:rPr>
+                      <w:rFonts w:ascii="Cambria Math" w:eastAsiaTheme="minorEastAsia" w:hAnsi="Cambria Math"/>
+                    </w:rPr>
+                    <m:t>1</m:t>
+                  </m:r>
+                </m:sub>
+              </m:sSub>
+            </m:e>
+          </m:d>
+          <m:r>
+            <w:rPr>
+              <w:rFonts w:ascii="Cambria Math" w:eastAsiaTheme="minorEastAsia" w:hAnsi="Cambria Math"/>
+            </w:rPr>
+            <m:t>=0</m:t>
+          </m:r>
+        </m:oMath>
+      </m:oMathPara>
+    </w:p>
+    <w:p>
+      <w:pPr>
+        <w:rPr>
+          <w:rFonts w:eastAsiaTheme="minorEastAsia"/>
+          <w:i/>
+        </w:rPr>
+      </w:pPr>
+      <m:oMathPara>
+        <m:oMath>
+          <m:sSub>
+            <m:sSubPr>
+              <m:ctrlPr>
+                <w:rPr>
+                  <w:rFonts w:ascii="Cambria Math" w:eastAsiaTheme="minorEastAsia" w:hAnsi="Cambria Math"/>
+                  <w:i/>
+                </w:rPr>
+              </m:ctrlPr>
+            </m:sSubPr>
+            <m:e>
+              <m:r>
+                <w:rPr>
+                  <w:rFonts w:ascii="Cambria Math" w:eastAsiaTheme="minorEastAsia" w:hAnsi="Cambria Math"/>
+                </w:rPr>
+                <m:t>Y</m:t>
+              </m:r>
+            </m:e>
+            <m:sub>
+              <m:r>
+                <w:rPr>
+                  <w:rFonts w:ascii="Cambria Math" w:eastAsiaTheme="minorEastAsia" w:hAnsi="Cambria Math"/>
+                </w:rPr>
+                <m:t>be</m:t>
+              </m:r>
+            </m:sub>
+          </m:sSub>
+          <m:r>
+            <w:rPr>
+              <w:rFonts w:ascii="Cambria Math" w:eastAsiaTheme="minorEastAsia" w:hAnsi="Cambria Math"/>
+            </w:rPr>
+            <m:t>-</m:t>
+          </m:r>
+          <m:sSub>
+            <m:sSubPr>
+              <m:ctrlPr>
+                <w:rPr>
+                  <w:rFonts w:ascii="Cambria Math" w:eastAsiaTheme="minorEastAsia" w:hAnsi="Cambria Math"/>
+                  <w:i/>
+                </w:rPr>
+              </m:ctrlPr>
+            </m:sSubPr>
+            <m:e>
+              <m:r>
+                <w:rPr>
+                  <w:rFonts w:ascii="Cambria Math" w:eastAsiaTheme="minorEastAsia" w:hAnsi="Cambria Math"/>
+                </w:rPr>
+                <m:t>Y</m:t>
+              </m:r>
+            </m:e>
+            <m:sub>
+              <m:r>
+                <w:rPr>
+                  <w:rFonts w:ascii="Cambria Math" w:eastAsiaTheme="minorEastAsia" w:hAnsi="Cambria Math"/>
+                </w:rPr>
+                <m:t>bs</m:t>
+              </m:r>
+            </m:sub>
+          </m:sSub>
+          <m:r>
+            <w:rPr>
+              <w:rFonts w:ascii="Cambria Math" w:eastAsiaTheme="minorEastAsia" w:hAnsi="Cambria Math"/>
+            </w:rPr>
+            <m:t>=gsb+jbsb=</m:t>
+          </m:r>
+          <m:d>
+            <m:dPr>
+              <m:ctrlPr>
+                <w:rPr>
+                  <w:rFonts w:ascii="Cambria Math" w:eastAsiaTheme="minorEastAsia" w:hAnsi="Cambria Math"/>
+                  <w:i/>
+                </w:rPr>
+              </m:ctrlPr>
+            </m:dPr>
+            <m:e>
+              <m:sSub>
+                <m:sSubPr>
+                  <m:ctrlPr>
+                    <w:rPr>
+                      <w:rFonts w:ascii="Cambria Math" w:eastAsiaTheme="minorEastAsia" w:hAnsi="Cambria Math"/>
+                      <w:i/>
+                    </w:rPr>
+                  </m:ctrlPr>
+                </m:sSubPr>
+                <m:e>
+                  <m:r>
+                    <w:rPr>
+                      <w:rFonts w:ascii="Cambria Math" w:eastAsiaTheme="minorEastAsia" w:hAnsi="Cambria Math"/>
+                    </w:rPr>
+                    <m:t>g</m:t>
+                  </m:r>
+                </m:e>
+                <m:sub>
+                  <m:r>
+                    <w:rPr>
+                      <w:rFonts w:ascii="Cambria Math" w:eastAsiaTheme="minorEastAsia" w:hAnsi="Cambria Math"/>
+                    </w:rPr>
+                    <m:t>be</m:t>
+                  </m:r>
+                </m:sub>
+              </m:sSub>
+              <m:r>
+                <w:rPr>
+                  <w:rFonts w:ascii="Cambria Math" w:eastAsiaTheme="minorEastAsia" w:hAnsi="Cambria Math"/>
+                </w:rPr>
+                <m:t>-</m:t>
+              </m:r>
+              <m:sSub>
+                <m:sSubPr>
+                  <m:ctrlPr>
+                    <w:rPr>
+                      <w:rFonts w:ascii="Cambria Math" w:eastAsiaTheme="minorEastAsia" w:hAnsi="Cambria Math"/>
+                      <w:i/>
+                    </w:rPr>
+                  </m:ctrlPr>
+                </m:sSubPr>
+                <m:e>
+                  <m:r>
+                    <w:rPr>
+                      <w:rFonts w:ascii="Cambria Math" w:eastAsiaTheme="minorEastAsia" w:hAnsi="Cambria Math"/>
+                    </w:rPr>
+                    <m:t>g</m:t>
+                  </m:r>
+                </m:e>
+                <m:sub>
+                  <m:r>
+                    <w:rPr>
+                      <w:rFonts w:ascii="Cambria Math" w:eastAsiaTheme="minorEastAsia" w:hAnsi="Cambria Math"/>
+                    </w:rPr>
+                    <m:t>bs</m:t>
+                  </m:r>
+                </m:sub>
+              </m:sSub>
+            </m:e>
+          </m:d>
+          <m:r>
+            <w:rPr>
+              <w:rFonts w:ascii="Cambria Math" w:eastAsiaTheme="minorEastAsia" w:hAnsi="Cambria Math"/>
+            </w:rPr>
+            <m:t>+j(</m:t>
+          </m:r>
+          <m:sSub>
+            <m:sSubPr>
+              <m:ctrlPr>
+                <w:rPr>
+                  <w:rFonts w:ascii="Cambria Math" w:eastAsiaTheme="minorEastAsia" w:hAnsi="Cambria Math"/>
+                  <w:i/>
+                </w:rPr>
+              </m:ctrlPr>
+            </m:sSubPr>
+            <m:e>
+              <m:r>
+                <w:rPr>
+                  <w:rFonts w:ascii="Cambria Math" w:eastAsiaTheme="minorEastAsia" w:hAnsi="Cambria Math"/>
+                </w:rPr>
+                <m:t>b</m:t>
+              </m:r>
+            </m:e>
+            <m:sub>
+              <m:r>
+                <w:rPr>
+                  <w:rFonts w:ascii="Cambria Math" w:eastAsiaTheme="minorEastAsia" w:hAnsi="Cambria Math"/>
+                </w:rPr>
+                <m:t>be</m:t>
+              </m:r>
+            </m:sub>
+          </m:sSub>
+          <m:r>
+            <w:rPr>
+              <w:rFonts w:ascii="Cambria Math" w:eastAsiaTheme="minorEastAsia" w:hAnsi="Cambria Math"/>
+            </w:rPr>
+            <m:t>-</m:t>
+          </m:r>
+          <m:sSub>
+            <m:sSubPr>
+              <m:ctrlPr>
+                <w:rPr>
+                  <w:rFonts w:ascii="Cambria Math" w:eastAsiaTheme="minorEastAsia" w:hAnsi="Cambria Math"/>
+                  <w:i/>
+                </w:rPr>
+              </m:ctrlPr>
+            </m:sSubPr>
+            <m:e>
+              <m:r>
+                <w:rPr>
+                  <w:rFonts w:ascii="Cambria Math" w:eastAsiaTheme="minorEastAsia" w:hAnsi="Cambria Math"/>
+                </w:rPr>
+                <m:t>b</m:t>
+              </m:r>
+            </m:e>
+            <m:sub>
+              <m:r>
+                <w:rPr>
+                  <w:rFonts w:ascii="Cambria Math" w:eastAsiaTheme="minorEastAsia" w:hAnsi="Cambria Math"/>
+                </w:rPr>
+                <m:t>bs</m:t>
+              </m:r>
+            </m:sub>
+          </m:sSub>
+          <m:r>
+            <w:rPr>
+              <w:rFonts w:ascii="Cambria Math" w:eastAsiaTheme="minorEastAsia" w:hAnsi="Cambria Math"/>
+            </w:rPr>
+            <m:t>)</m:t>
+          </m:r>
+        </m:oMath>
+      </m:oMathPara>
+    </w:p>
+    <w:p>
+      <w:pPr>
+        <w:rPr>
+          <w:rFonts w:eastAsiaTheme="minorEastAsia"/>
+          <w:i/>
+        </w:rPr>
+      </w:pPr>
+      <m:oMathPara>
+        <m:oMath>
+          <m:sSub>
+            <m:sSubPr>
+              <m:ctrlPr>
+                <w:rPr>
+                  <w:rFonts w:ascii="Cambria Math" w:eastAsiaTheme="minorEastAsia" w:hAnsi="Cambria Math"/>
+                  <w:i/>
+                </w:rPr>
+              </m:ctrlPr>
+            </m:sSubPr>
+            <m:e>
+              <m:r>
+                <w:rPr>
+                  <w:rFonts w:ascii="Cambria Math" w:eastAsiaTheme="minorEastAsia" w:hAnsi="Cambria Math"/>
+                </w:rPr>
+                <m:t>Y</m:t>
+              </m:r>
+            </m:e>
+            <m:sub>
+              <m:r>
+                <w:rPr>
+                  <w:rFonts w:ascii="Cambria Math" w:eastAsiaTheme="minorEastAsia" w:hAnsi="Cambria Math"/>
+                </w:rPr>
+                <m:t>es</m:t>
+              </m:r>
+            </m:sub>
+          </m:sSub>
+          <m:r>
+            <w:rPr>
+              <w:rFonts w:ascii="Cambria Math" w:eastAsiaTheme="minorEastAsia" w:hAnsi="Cambria Math"/>
+            </w:rPr>
+            <m:t>-</m:t>
+          </m:r>
+          <m:sSub>
+            <m:sSubPr>
+              <m:ctrlPr>
+                <w:rPr>
+                  <w:rFonts w:ascii="Cambria Math" w:eastAsiaTheme="minorEastAsia" w:hAnsi="Cambria Math"/>
+                  <w:i/>
+                </w:rPr>
+              </m:ctrlPr>
+            </m:sSubPr>
+            <m:e>
+              <m:r>
+                <w:rPr>
+                  <w:rFonts w:ascii="Cambria Math" w:eastAsiaTheme="minorEastAsia" w:hAnsi="Cambria Math"/>
+                </w:rPr>
+                <m:t>Y</m:t>
+              </m:r>
+            </m:e>
+            <m:sub>
+              <m:r>
+                <w:rPr>
+                  <w:rFonts w:ascii="Cambria Math" w:eastAsiaTheme="minorEastAsia" w:hAnsi="Cambria Math"/>
+                </w:rPr>
+                <m:t>eb</m:t>
+              </m:r>
+            </m:sub>
+          </m:sSub>
+          <m:r>
+            <w:rPr>
+              <w:rFonts w:ascii="Cambria Math" w:eastAsiaTheme="minorEastAsia" w:hAnsi="Cambria Math"/>
+            </w:rPr>
+            <m:t>=gse+jbse=</m:t>
+          </m:r>
+          <m:d>
+            <m:dPr>
+              <m:ctrlPr>
+                <w:rPr>
+                  <w:rFonts w:ascii="Cambria Math" w:eastAsiaTheme="minorEastAsia" w:hAnsi="Cambria Math"/>
+                  <w:i/>
+                </w:rPr>
+              </m:ctrlPr>
+            </m:dPr>
+            <m:e>
+              <m:sSub>
+                <m:sSubPr>
+                  <m:ctrlPr>
+                    <w:rPr>
+                      <w:rFonts w:ascii="Cambria Math" w:eastAsiaTheme="minorEastAsia" w:hAnsi="Cambria Math"/>
+                      <w:i/>
+                    </w:rPr>
+                  </m:ctrlPr>
+                </m:sSubPr>
+                <m:e>
+                  <m:r>
+                    <w:rPr>
+                      <w:rFonts w:ascii="Cambria Math" w:eastAsiaTheme="minorEastAsia" w:hAnsi="Cambria Math"/>
+                    </w:rPr>
+                    <m:t>g</m:t>
+                  </m:r>
+                </m:e>
+                <m:sub>
+                  <m:r>
+                    <w:rPr>
+                      <w:rFonts w:ascii="Cambria Math" w:eastAsiaTheme="minorEastAsia" w:hAnsi="Cambria Math"/>
+                    </w:rPr>
+                    <m:t>es</m:t>
+                  </m:r>
+                </m:sub>
+              </m:sSub>
+              <m:r>
+                <w:rPr>
+                  <w:rFonts w:ascii="Cambria Math" w:eastAsiaTheme="minorEastAsia" w:hAnsi="Cambria Math"/>
+                </w:rPr>
+                <m:t>-</m:t>
+              </m:r>
+              <m:sSub>
+                <m:sSubPr>
+                  <m:ctrlPr>
+                    <w:rPr>
+                      <w:rFonts w:ascii="Cambria Math" w:eastAsiaTheme="minorEastAsia" w:hAnsi="Cambria Math"/>
+                      <w:i/>
+                    </w:rPr>
+                  </m:ctrlPr>
+                </m:sSubPr>
+                <m:e>
+                  <m:r>
+                    <w:rPr>
+                      <w:rFonts w:ascii="Cambria Math" w:eastAsiaTheme="minorEastAsia" w:hAnsi="Cambria Math"/>
+                    </w:rPr>
+                    <m:t>g</m:t>
+                  </m:r>
+                </m:e>
+                <m:sub>
+                  <m:r>
+                    <w:rPr>
+                      <w:rFonts w:ascii="Cambria Math" w:eastAsiaTheme="minorEastAsia" w:hAnsi="Cambria Math"/>
+                    </w:rPr>
+                    <m:t>eb</m:t>
+                  </m:r>
+                </m:sub>
+              </m:sSub>
+            </m:e>
+          </m:d>
+          <m:r>
+            <w:rPr>
+              <w:rFonts w:ascii="Cambria Math" w:eastAsiaTheme="minorEastAsia" w:hAnsi="Cambria Math"/>
+            </w:rPr>
+            <m:t>+j(</m:t>
+          </m:r>
+          <m:sSub>
+            <m:sSubPr>
+              <m:ctrlPr>
+                <w:rPr>
+                  <w:rFonts w:ascii="Cambria Math" w:eastAsiaTheme="minorEastAsia" w:hAnsi="Cambria Math"/>
+                  <w:i/>
+                </w:rPr>
+              </m:ctrlPr>
+            </m:sSubPr>
+            <m:e>
+              <m:r>
+                <w:rPr>
+                  <w:rFonts w:ascii="Cambria Math" w:eastAsiaTheme="minorEastAsia" w:hAnsi="Cambria Math"/>
+                </w:rPr>
+                <m:t>b</m:t>
+              </m:r>
+            </m:e>
+            <m:sub>
+              <m:r>
+                <w:rPr>
+                  <w:rFonts w:ascii="Cambria Math" w:eastAsiaTheme="minorEastAsia" w:hAnsi="Cambria Math"/>
+                </w:rPr>
+                <m:t>es</m:t>
+              </m:r>
+            </m:sub>
+          </m:sSub>
+          <m:r>
+            <w:rPr>
+              <w:rFonts w:ascii="Cambria Math" w:eastAsiaTheme="minorEastAsia" w:hAnsi="Cambria Math"/>
+            </w:rPr>
+            <m:t>-</m:t>
+          </m:r>
+          <m:sSub>
+            <m:sSubPr>
+              <m:ctrlPr>
+                <w:rPr>
+                  <w:rFonts w:ascii="Cambria Math" w:eastAsiaTheme="minorEastAsia" w:hAnsi="Cambria Math"/>
+                  <w:i/>
+                </w:rPr>
+              </m:ctrlPr>
+            </m:sSubPr>
+            <m:e>
+              <m:r>
+                <w:rPr>
+                  <w:rFonts w:ascii="Cambria Math" w:eastAsiaTheme="minorEastAsia" w:hAnsi="Cambria Math"/>
+                </w:rPr>
+                <m:t>b</m:t>
+              </m:r>
+            </m:e>
+            <m:sub>
+              <m:r>
+                <w:rPr>
+                  <w:rFonts w:ascii="Cambria Math" w:eastAsiaTheme="minorEastAsia" w:hAnsi="Cambria Math"/>
+                </w:rPr>
+                <m:t>eb</m:t>
+              </m:r>
+            </m:sub>
+          </m:sSub>
+          <m:r>
+            <w:rPr>
+              <w:rFonts w:ascii="Cambria Math" w:eastAsiaTheme="minorEastAsia" w:hAnsi="Cambria Math"/>
+            </w:rPr>
+            <m:t>)</m:t>
+          </m:r>
+        </m:oMath>
+      </m:oMathPara>
+    </w:p>
+    <w:p>
+      <w:pPr>
+        <w:rPr>
+          <w:rFonts w:eastAsiaTheme="minorEastAsia"/>
+          <w:i/>
+          <w:iCs/>
+        </w:rPr>
+      </w:pPr>
+      <m:oMathPara>
+        <m:oMath>
+          <m:r>
+            <w:rPr>
+              <w:rFonts w:ascii="Cambria Math" w:eastAsiaTheme="minorEastAsia" w:hAnsi="Cambria Math"/>
+            </w:rPr>
+            <m:t>f=</m:t>
+          </m:r>
+          <m:sSub>
+            <m:sSubPr>
+              <m:ctrlPr>
+                <w:rPr>
+                  <w:rFonts w:ascii="Cambria Math" w:eastAsiaTheme="minorEastAsia" w:hAnsi="Cambria Math"/>
+                  <w:i/>
+                </w:rPr>
+              </m:ctrlPr>
+            </m:sSubPr>
+            <m:e>
+              <m:sSub>
+                <m:sSubPr>
+                  <m:ctrlPr>
+                    <w:rPr>
+                      <w:rFonts w:ascii="Cambria Math" w:eastAsiaTheme="minorEastAsia" w:hAnsi="Cambria Math"/>
+                      <w:i/>
+                    </w:rPr>
+                  </m:ctrlPr>
+                </m:sSubPr>
+                <m:e>
+                  <m:r>
+                    <w:rPr>
+                      <w:rFonts w:ascii="Cambria Math" w:eastAsiaTheme="minorEastAsia" w:hAnsi="Cambria Math"/>
+                    </w:rPr>
+                    <m:t>I</m:t>
+                  </m:r>
+                </m:e>
+                <m:sub>
+                  <m:r>
+                    <w:rPr>
+                      <w:rFonts w:ascii="Cambria Math" w:eastAsiaTheme="minorEastAsia" w:hAnsi="Cambria Math"/>
+                    </w:rPr>
+                    <m:t>b</m:t>
+                  </m:r>
+                </m:sub>
+              </m:sSub>
+            </m:e>
+            <m:sub>
+              <m:r>
+                <w:rPr>
+                  <w:rFonts w:ascii="Cambria Math" w:eastAsiaTheme="minorEastAsia" w:hAnsi="Cambria Math"/>
+                </w:rPr>
+                <m:t>Re</m:t>
+              </m:r>
+            </m:sub>
+          </m:sSub>
+          <m:r>
+            <w:rPr>
+              <w:rFonts w:ascii="Cambria Math" w:eastAsiaTheme="minorEastAsia" w:hAnsi="Cambria Math"/>
+            </w:rPr>
+            <m:t>+</m:t>
+          </m:r>
+          <m:sSub>
+            <m:sSubPr>
+              <m:ctrlPr>
+                <w:rPr>
+                  <w:rFonts w:ascii="Cambria Math" w:eastAsiaTheme="minorEastAsia" w:hAnsi="Cambria Math"/>
+                  <w:i/>
+                </w:rPr>
+              </m:ctrlPr>
+            </m:sSubPr>
+            <m:e>
+              <m:sSub>
+                <m:sSubPr>
+                  <m:ctrlPr>
+                    <w:rPr>
+                      <w:rFonts w:ascii="Cambria Math" w:eastAsiaTheme="minorEastAsia" w:hAnsi="Cambria Math"/>
+                      <w:i/>
+                    </w:rPr>
+                  </m:ctrlPr>
+                </m:sSubPr>
+                <m:e>
+                  <m:r>
+                    <w:rPr>
+                      <w:rFonts w:ascii="Cambria Math" w:eastAsiaTheme="minorEastAsia" w:hAnsi="Cambria Math"/>
+                    </w:rPr>
+                    <m:t>I</m:t>
+                  </m:r>
+                </m:e>
+                <m:sub>
+                  <m:r>
+                    <w:rPr>
+                      <w:rFonts w:ascii="Cambria Math" w:eastAsiaTheme="minorEastAsia" w:hAnsi="Cambria Math"/>
+                    </w:rPr>
+                    <m:t>b</m:t>
+                  </m:r>
+                </m:sub>
+              </m:sSub>
+            </m:e>
+            <m:sub>
+              <m:r>
+                <w:rPr>
+                  <w:rFonts w:ascii="Cambria Math" w:eastAsiaTheme="minorEastAsia" w:hAnsi="Cambria Math"/>
+                </w:rPr>
+                <m:t>Im</m:t>
+              </m:r>
+            </m:sub>
+          </m:sSub>
+          <m:r>
+            <w:rPr>
+              <w:rFonts w:ascii="Cambria Math" w:eastAsiaTheme="minorEastAsia" w:hAnsi="Cambria Math"/>
+            </w:rPr>
+            <m:t>-</m:t>
+          </m:r>
+          <m:d>
+            <m:dPr>
+              <m:ctrlPr>
+                <w:rPr>
+                  <w:rFonts w:ascii="Cambria Math" w:eastAsiaTheme="minorEastAsia" w:hAnsi="Cambria Math"/>
+                  <w:i/>
+                </w:rPr>
+              </m:ctrlPr>
+            </m:dPr>
+            <m:e>
+              <m:sSub>
+                <m:sSubPr>
+                  <m:ctrlPr>
+                    <w:rPr>
+                      <w:rFonts w:ascii="Cambria Math" w:eastAsiaTheme="minorEastAsia" w:hAnsi="Cambria Math"/>
+                      <w:i/>
+                    </w:rPr>
+                  </m:ctrlPr>
+                </m:sSubPr>
+                <m:e>
+                  <m:r>
+                    <w:rPr>
+                      <w:rFonts w:ascii="Cambria Math" w:eastAsiaTheme="minorEastAsia" w:hAnsi="Cambria Math"/>
+                    </w:rPr>
+                    <m:t>V</m:t>
+                  </m:r>
+                </m:e>
+                <m:sub>
+                  <m:r>
+                    <w:rPr>
+                      <w:rFonts w:ascii="Cambria Math" w:eastAsiaTheme="minorEastAsia" w:hAnsi="Cambria Math"/>
+                    </w:rPr>
+                    <m:t>b</m:t>
+                  </m:r>
+                </m:sub>
+              </m:sSub>
+              <m:r>
+                <w:rPr>
+                  <w:rFonts w:ascii="Cambria Math" w:eastAsiaTheme="minorEastAsia" w:hAnsi="Cambria Math"/>
+                </w:rPr>
+                <m:t>cos</m:t>
+              </m:r>
+              <m:sSub>
+                <m:sSubPr>
+                  <m:ctrlPr>
+                    <w:rPr>
+                      <w:rFonts w:ascii="Cambria Math" w:eastAsiaTheme="minorEastAsia" w:hAnsi="Cambria Math"/>
+                      <w:i/>
+                    </w:rPr>
+                  </m:ctrlPr>
+                </m:sSubPr>
+                <m:e>
+                  <m:r>
+                    <w:rPr>
+                      <w:rFonts w:ascii="Cambria Math" w:eastAsiaTheme="minorEastAsia" w:hAnsi="Cambria Math"/>
+                    </w:rPr>
+                    <m:t>δ</m:t>
+                  </m:r>
+                </m:e>
+                <m:sub>
+                  <m:r>
+                    <w:rPr>
+                      <w:rFonts w:ascii="Cambria Math" w:eastAsiaTheme="minorEastAsia" w:hAnsi="Cambria Math"/>
+                    </w:rPr>
+                    <m:t>b</m:t>
+                  </m:r>
+                </m:sub>
+              </m:sSub>
+              <m:r>
+                <w:rPr>
+                  <w:rFonts w:ascii="Cambria Math" w:eastAsiaTheme="minorEastAsia" w:hAnsi="Cambria Math"/>
+                </w:rPr>
+                <m:t>+</m:t>
+              </m:r>
+              <m:sSub>
+                <m:sSubPr>
+                  <m:ctrlPr>
+                    <w:rPr>
+                      <w:rFonts w:ascii="Cambria Math" w:eastAsiaTheme="minorEastAsia" w:hAnsi="Cambria Math"/>
+                      <w:i/>
+                    </w:rPr>
+                  </m:ctrlPr>
+                </m:sSubPr>
+                <m:e>
+                  <m:r>
+                    <w:rPr>
+                      <w:rFonts w:ascii="Cambria Math" w:eastAsiaTheme="minorEastAsia" w:hAnsi="Cambria Math"/>
+                    </w:rPr>
+                    <m:t>jV</m:t>
+                  </m:r>
+                </m:e>
+                <m:sub>
+                  <m:r>
+                    <w:rPr>
+                      <w:rFonts w:ascii="Cambria Math" w:eastAsiaTheme="minorEastAsia" w:hAnsi="Cambria Math"/>
+                    </w:rPr>
+                    <m:t>b</m:t>
+                  </m:r>
+                </m:sub>
+              </m:sSub>
+              <m:r>
+                <w:rPr>
+                  <w:rFonts w:ascii="Cambria Math" w:eastAsiaTheme="minorEastAsia" w:hAnsi="Cambria Math"/>
+                </w:rPr>
+                <m:t>sin</m:t>
+              </m:r>
+              <m:sSub>
+                <m:sSubPr>
+                  <m:ctrlPr>
+                    <w:rPr>
+                      <w:rFonts w:ascii="Cambria Math" w:eastAsiaTheme="minorEastAsia" w:hAnsi="Cambria Math"/>
+                      <w:i/>
+                      <w:iCs/>
+                    </w:rPr>
+                  </m:ctrlPr>
+                </m:sSubPr>
+                <m:e>
+                  <m:r>
+                    <w:rPr>
+                      <w:rFonts w:ascii="Cambria Math" w:eastAsiaTheme="minorEastAsia" w:hAnsi="Cambria Math"/>
+                    </w:rPr>
+                    <m:t>δ</m:t>
+                  </m:r>
+                </m:e>
+                <m:sub>
+                  <m:r>
+                    <w:rPr>
+                      <w:rFonts w:ascii="Cambria Math" w:eastAsiaTheme="minorEastAsia" w:hAnsi="Cambria Math"/>
+                    </w:rPr>
+                    <m:t>b</m:t>
+                  </m:r>
+                </m:sub>
+              </m:sSub>
+              <m:ctrlPr>
+                <w:rPr>
+                  <w:rFonts w:ascii="Cambria Math" w:eastAsiaTheme="minorEastAsia" w:hAnsi="Cambria Math"/>
+                  <w:i/>
+                  <w:iCs/>
+                </w:rPr>
+              </m:ctrlPr>
+            </m:e>
+          </m:d>
+          <m:d>
+            <m:dPr>
+              <m:ctrlPr>
+                <w:rPr>
+                  <w:rFonts w:ascii="Cambria Math" w:eastAsiaTheme="minorEastAsia" w:hAnsi="Cambria Math"/>
+                  <w:i/>
+                  <w:iCs/>
+                </w:rPr>
+              </m:ctrlPr>
+            </m:dPr>
+            <m:e>
+              <m:r>
+                <w:rPr>
+                  <w:rFonts w:ascii="Cambria Math" w:eastAsiaTheme="minorEastAsia" w:hAnsi="Cambria Math"/>
+                </w:rPr>
+                <m:t>gsb+jbsb</m:t>
+              </m:r>
+            </m:e>
+          </m:d>
+          <m:r>
+            <w:rPr>
+              <w:rFonts w:ascii="Cambria Math" w:eastAsiaTheme="minorEastAsia" w:hAnsi="Cambria Math"/>
+            </w:rPr>
+            <m:t>-</m:t>
+          </m:r>
+          <m:sSub>
+            <m:sSubPr>
+              <m:ctrlPr>
+                <w:rPr>
+                  <w:rFonts w:ascii="Cambria Math" w:eastAsiaTheme="minorEastAsia" w:hAnsi="Cambria Math"/>
+                  <w:i/>
+                  <w:iCs/>
+                </w:rPr>
+              </m:ctrlPr>
+            </m:sSubPr>
+            <m:e>
+              <m:sSub>
+                <m:sSubPr>
+                  <m:ctrlPr>
+                    <w:rPr>
+                      <w:rFonts w:ascii="Cambria Math" w:eastAsiaTheme="minorEastAsia" w:hAnsi="Cambria Math"/>
+                      <w:i/>
+                      <w:iCs/>
+                    </w:rPr>
+                  </m:ctrlPr>
+                </m:sSubPr>
+                <m:e>
+                  <m:r>
+                    <w:rPr>
+                      <w:rFonts w:ascii="Cambria Math" w:eastAsiaTheme="minorEastAsia" w:hAnsi="Cambria Math"/>
+                    </w:rPr>
+                    <m:t>V</m:t>
+                  </m:r>
+                </m:e>
+                <m:sub>
+                  <m:r>
+                    <w:rPr>
+                      <w:rFonts w:ascii="Cambria Math" w:eastAsiaTheme="minorEastAsia" w:hAnsi="Cambria Math"/>
+                    </w:rPr>
+                    <m:t>2</m:t>
+                  </m:r>
+                </m:sub>
+              </m:sSub>
+            </m:e>
+            <m:sub>
+              <m:r>
+                <w:rPr>
+                  <w:rFonts w:ascii="Cambria Math" w:eastAsiaTheme="minorEastAsia" w:hAnsi="Cambria Math"/>
+                </w:rPr>
+                <m:t>Re</m:t>
+              </m:r>
+            </m:sub>
+          </m:sSub>
+          <m:r>
+            <w:rPr>
+              <w:rFonts w:ascii="Cambria Math" w:eastAsiaTheme="minorEastAsia" w:hAnsi="Cambria Math"/>
+            </w:rPr>
+            <m:t>-j</m:t>
+          </m:r>
+          <m:sSub>
+            <m:sSubPr>
+              <m:ctrlPr>
+                <w:rPr>
+                  <w:rFonts w:ascii="Cambria Math" w:eastAsiaTheme="minorEastAsia" w:hAnsi="Cambria Math"/>
+                  <w:i/>
+                  <w:iCs/>
+                </w:rPr>
+              </m:ctrlPr>
+            </m:sSubPr>
+            <m:e>
+              <m:sSub>
+                <m:sSubPr>
+                  <m:ctrlPr>
+                    <w:rPr>
+                      <w:rFonts w:ascii="Cambria Math" w:eastAsiaTheme="minorEastAsia" w:hAnsi="Cambria Math"/>
+                      <w:i/>
+                      <w:iCs/>
+                    </w:rPr>
+                  </m:ctrlPr>
+                </m:sSubPr>
+                <m:e>
+                  <m:r>
+                    <w:rPr>
+                      <w:rFonts w:ascii="Cambria Math" w:eastAsiaTheme="minorEastAsia" w:hAnsi="Cambria Math"/>
+                    </w:rPr>
+                    <m:t>V</m:t>
+                  </m:r>
+                </m:e>
+                <m:sub>
+                  <m:r>
+                    <w:rPr>
+                      <w:rFonts w:ascii="Cambria Math" w:eastAsiaTheme="minorEastAsia" w:hAnsi="Cambria Math"/>
+                    </w:rPr>
+                    <m:t>2</m:t>
+                  </m:r>
+                </m:sub>
+              </m:sSub>
+            </m:e>
+            <m:sub>
+              <m:r>
+                <w:rPr>
+                  <w:rFonts w:ascii="Cambria Math" w:eastAsiaTheme="minorEastAsia" w:hAnsi="Cambria Math"/>
+                </w:rPr>
+                <m:t>Im</m:t>
+              </m:r>
+            </m:sub>
+          </m:sSub>
+          <m:r>
+            <w:rPr>
+              <w:rFonts w:ascii="Cambria Math" w:eastAsiaTheme="minorEastAsia" w:hAnsi="Cambria Math"/>
+            </w:rPr>
+            <m:t>+</m:t>
+          </m:r>
+          <m:sSub>
+            <m:sSubPr>
+              <m:ctrlPr>
+                <w:rPr>
+                  <w:rFonts w:ascii="Cambria Math" w:eastAsiaTheme="minorEastAsia" w:hAnsi="Cambria Math"/>
+                  <w:i/>
+                  <w:iCs/>
+                </w:rPr>
+              </m:ctrlPr>
+            </m:sSubPr>
+            <m:e>
+              <m:sSub>
+                <m:sSubPr>
+                  <m:ctrlPr>
+                    <w:rPr>
+                      <w:rFonts w:ascii="Cambria Math" w:eastAsiaTheme="minorEastAsia" w:hAnsi="Cambria Math"/>
+                      <w:i/>
+                      <w:iCs/>
+                    </w:rPr>
+                  </m:ctrlPr>
+                </m:sSubPr>
+                <m:e>
+                  <m:r>
+                    <w:rPr>
+                      <w:rFonts w:ascii="Cambria Math" w:eastAsiaTheme="minorEastAsia" w:hAnsi="Cambria Math"/>
+                    </w:rPr>
+                    <m:t>V</m:t>
+                  </m:r>
+                </m:e>
+                <m:sub>
+                  <m:r>
+                    <w:rPr>
+                      <w:rFonts w:ascii="Cambria Math" w:eastAsiaTheme="minorEastAsia" w:hAnsi="Cambria Math"/>
+                    </w:rPr>
+                    <m:t>1</m:t>
+                  </m:r>
+                </m:sub>
+              </m:sSub>
+            </m:e>
+            <m:sub>
+              <m:r>
+                <w:rPr>
+                  <w:rFonts w:ascii="Cambria Math" w:eastAsiaTheme="minorEastAsia" w:hAnsi="Cambria Math"/>
+                </w:rPr>
+                <m:t>Re</m:t>
+              </m:r>
+            </m:sub>
+          </m:sSub>
+          <m:r>
+            <w:rPr>
+              <w:rFonts w:ascii="Cambria Math" w:eastAsiaTheme="minorEastAsia" w:hAnsi="Cambria Math"/>
+            </w:rPr>
+            <m:t>+</m:t>
+          </m:r>
+          <m:sSub>
+            <m:sSubPr>
+              <m:ctrlPr>
+                <w:rPr>
+                  <w:rFonts w:ascii="Cambria Math" w:eastAsiaTheme="minorEastAsia" w:hAnsi="Cambria Math"/>
+                  <w:i/>
+                  <w:iCs/>
+                </w:rPr>
+              </m:ctrlPr>
+            </m:sSubPr>
+            <m:e>
+              <m:sSub>
+                <m:sSubPr>
+                  <m:ctrlPr>
+                    <w:rPr>
+                      <w:rFonts w:ascii="Cambria Math" w:eastAsiaTheme="minorEastAsia" w:hAnsi="Cambria Math"/>
+                      <w:i/>
+                      <w:iCs/>
+                    </w:rPr>
+                  </m:ctrlPr>
+                </m:sSubPr>
+                <m:e>
+                  <m:r>
+                    <w:rPr>
+                      <w:rFonts w:ascii="Cambria Math" w:eastAsiaTheme="minorEastAsia" w:hAnsi="Cambria Math"/>
+                    </w:rPr>
+                    <m:t>V</m:t>
+                  </m:r>
+                </m:e>
+                <m:sub>
+                  <m:r>
+                    <w:rPr>
+                      <w:rFonts w:ascii="Cambria Math" w:eastAsiaTheme="minorEastAsia" w:hAnsi="Cambria Math"/>
+                    </w:rPr>
+                    <m:t>1</m:t>
+                  </m:r>
+                </m:sub>
+              </m:sSub>
+            </m:e>
+            <m:sub>
+              <m:r>
+                <w:rPr>
+                  <w:rFonts w:ascii="Cambria Math" w:eastAsiaTheme="minorEastAsia" w:hAnsi="Cambria Math"/>
+                </w:rPr>
+                <m:t>Im</m:t>
+              </m:r>
+            </m:sub>
+          </m:sSub>
+          <m:r>
+            <w:rPr>
+              <w:rFonts w:ascii="Cambria Math" w:eastAsiaTheme="minorEastAsia" w:hAnsi="Cambria Math"/>
+            </w:rPr>
+            <m:t>=0</m:t>
+          </m:r>
+        </m:oMath>
+      </m:oMathPara>
+    </w:p>
+    <w:p>
+      <w:pPr>
+        <w:rPr>
+          <w:rFonts w:eastAsiaTheme="minorEastAsia"/>
+          <w:i/>
+        </w:rPr>
+      </w:pPr>
+      <m:oMathPara>
+        <m:oMath>
+          <m:r>
+            <w:rPr>
+              <w:rFonts w:ascii="Cambria Math" w:eastAsiaTheme="minorEastAsia" w:hAnsi="Cambria Math"/>
+            </w:rPr>
+            <m:t>g=</m:t>
+          </m:r>
+          <m:sSub>
+            <m:sSubPr>
+              <m:ctrlPr>
+                <w:rPr>
+                  <w:rFonts w:ascii="Cambria Math" w:eastAsiaTheme="minorEastAsia" w:hAnsi="Cambria Math"/>
+                  <w:i/>
+                </w:rPr>
+              </m:ctrlPr>
+            </m:sSubPr>
+            <m:e>
+              <m:sSub>
+                <m:sSubPr>
+                  <m:ctrlPr>
+                    <w:rPr>
+                      <w:rFonts w:ascii="Cambria Math" w:eastAsiaTheme="minorEastAsia" w:hAnsi="Cambria Math"/>
+                      <w:i/>
+                    </w:rPr>
+                  </m:ctrlPr>
+                </m:sSubPr>
+                <m:e>
+                  <m:r>
+                    <w:rPr>
+                      <w:rFonts w:ascii="Cambria Math" w:eastAsiaTheme="minorEastAsia" w:hAnsi="Cambria Math"/>
+                    </w:rPr>
+                    <m:t>I</m:t>
+                  </m:r>
+                </m:e>
+                <m:sub>
+                  <m:r>
+                    <w:rPr>
+                      <w:rFonts w:ascii="Cambria Math" w:eastAsiaTheme="minorEastAsia" w:hAnsi="Cambria Math"/>
+                    </w:rPr>
+                    <m:t>e</m:t>
+                  </m:r>
+                </m:sub>
+              </m:sSub>
+            </m:e>
+            <m:sub>
+              <m:r>
+                <w:rPr>
+                  <w:rFonts w:ascii="Cambria Math" w:eastAsiaTheme="minorEastAsia" w:hAnsi="Cambria Math"/>
+                </w:rPr>
+                <m:t>Re</m:t>
+              </m:r>
+            </m:sub>
+          </m:sSub>
+          <m:r>
+            <w:rPr>
+              <w:rFonts w:ascii="Cambria Math" w:eastAsiaTheme="minorEastAsia" w:hAnsi="Cambria Math"/>
+            </w:rPr>
+            <m:t>+</m:t>
+          </m:r>
+          <m:sSub>
+            <m:sSubPr>
+              <m:ctrlPr>
+                <w:rPr>
+                  <w:rFonts w:ascii="Cambria Math" w:eastAsiaTheme="minorEastAsia" w:hAnsi="Cambria Math"/>
+                  <w:i/>
+                </w:rPr>
+              </m:ctrlPr>
+            </m:sSubPr>
+            <m:e>
+              <m:sSub>
+                <m:sSubPr>
+                  <m:ctrlPr>
+                    <w:rPr>
+                      <w:rFonts w:ascii="Cambria Math" w:eastAsiaTheme="minorEastAsia" w:hAnsi="Cambria Math"/>
+                      <w:i/>
+                    </w:rPr>
+                  </m:ctrlPr>
+                </m:sSubPr>
+                <m:e>
+                  <m:r>
+                    <w:rPr>
+                      <w:rFonts w:ascii="Cambria Math" w:eastAsiaTheme="minorEastAsia" w:hAnsi="Cambria Math"/>
+                    </w:rPr>
+                    <m:t>I</m:t>
+                  </m:r>
+                </m:e>
+                <m:sub>
+                  <m:r>
+                    <w:rPr>
+                      <w:rFonts w:ascii="Cambria Math" w:eastAsiaTheme="minorEastAsia" w:hAnsi="Cambria Math"/>
+                    </w:rPr>
+                    <m:t>e</m:t>
+                  </m:r>
+                </m:sub>
+              </m:sSub>
+            </m:e>
+            <m:sub>
+              <m:r>
+                <w:rPr>
+                  <w:rFonts w:ascii="Cambria Math" w:eastAsiaTheme="minorEastAsia" w:hAnsi="Cambria Math"/>
+                </w:rPr>
+                <m:t>Im</m:t>
+              </m:r>
+            </m:sub>
+          </m:sSub>
+          <m:r>
+            <w:rPr>
+              <w:rFonts w:ascii="Cambria Math" w:eastAsiaTheme="minorEastAsia" w:hAnsi="Cambria Math"/>
+            </w:rPr>
+            <m:t>-</m:t>
+          </m:r>
+          <m:d>
+            <m:dPr>
+              <m:ctrlPr>
+                <w:rPr>
+                  <w:rFonts w:ascii="Cambria Math" w:eastAsiaTheme="minorEastAsia" w:hAnsi="Cambria Math"/>
+                  <w:i/>
+                </w:rPr>
+              </m:ctrlPr>
+            </m:dPr>
+            <m:e>
+              <m:sSub>
+                <m:sSubPr>
+                  <m:ctrlPr>
+                    <w:rPr>
+                      <w:rFonts w:ascii="Cambria Math" w:eastAsiaTheme="minorEastAsia" w:hAnsi="Cambria Math"/>
+                      <w:i/>
+                    </w:rPr>
+                  </m:ctrlPr>
+                </m:sSubPr>
+                <m:e>
+                  <m:r>
+                    <w:rPr>
+                      <w:rFonts w:ascii="Cambria Math" w:eastAsiaTheme="minorEastAsia" w:hAnsi="Cambria Math"/>
+                    </w:rPr>
+                    <m:t>V</m:t>
+                  </m:r>
+                </m:e>
+                <m:sub>
+                  <m:r>
+                    <w:rPr>
+                      <w:rFonts w:ascii="Cambria Math" w:eastAsiaTheme="minorEastAsia" w:hAnsi="Cambria Math"/>
+                    </w:rPr>
+                    <m:t>b</m:t>
+                  </m:r>
+                </m:sub>
+              </m:sSub>
+              <m:r>
+                <w:rPr>
+                  <w:rFonts w:ascii="Cambria Math" w:eastAsiaTheme="minorEastAsia" w:hAnsi="Cambria Math"/>
+                </w:rPr>
+                <m:t>cos</m:t>
+              </m:r>
+              <m:sSub>
+                <m:sSubPr>
+                  <m:ctrlPr>
+                    <w:rPr>
+                      <w:rFonts w:ascii="Cambria Math" w:eastAsiaTheme="minorEastAsia" w:hAnsi="Cambria Math"/>
+                      <w:i/>
+                    </w:rPr>
+                  </m:ctrlPr>
+                </m:sSubPr>
+                <m:e>
+                  <m:r>
+                    <w:rPr>
+                      <w:rFonts w:ascii="Cambria Math" w:eastAsiaTheme="minorEastAsia" w:hAnsi="Cambria Math"/>
+                    </w:rPr>
+                    <m:t>δ</m:t>
+                  </m:r>
+                </m:e>
+                <m:sub>
+                  <m:r>
+                    <w:rPr>
+                      <w:rFonts w:ascii="Cambria Math" w:eastAsiaTheme="minorEastAsia" w:hAnsi="Cambria Math"/>
+                    </w:rPr>
+                    <m:t>b</m:t>
+                  </m:r>
+                </m:sub>
+              </m:sSub>
+              <m:r>
+                <w:rPr>
+                  <w:rFonts w:ascii="Cambria Math" w:eastAsiaTheme="minorEastAsia" w:hAnsi="Cambria Math"/>
+                </w:rPr>
+                <m:t>+</m:t>
+              </m:r>
+              <m:sSub>
+                <m:sSubPr>
+                  <m:ctrlPr>
+                    <w:rPr>
+                      <w:rFonts w:ascii="Cambria Math" w:eastAsiaTheme="minorEastAsia" w:hAnsi="Cambria Math"/>
+                      <w:i/>
+                    </w:rPr>
+                  </m:ctrlPr>
+                </m:sSubPr>
+                <m:e>
+                  <m:r>
+                    <w:rPr>
+                      <w:rFonts w:ascii="Cambria Math" w:eastAsiaTheme="minorEastAsia" w:hAnsi="Cambria Math"/>
+                    </w:rPr>
+                    <m:t>jV</m:t>
+                  </m:r>
+                </m:e>
+                <m:sub>
+                  <m:r>
+                    <w:rPr>
+                      <w:rFonts w:ascii="Cambria Math" w:eastAsiaTheme="minorEastAsia" w:hAnsi="Cambria Math"/>
+                    </w:rPr>
+                    <m:t>b</m:t>
+                  </m:r>
+                </m:sub>
+              </m:sSub>
+              <m:r>
+                <w:rPr>
+                  <w:rFonts w:ascii="Cambria Math" w:eastAsiaTheme="minorEastAsia" w:hAnsi="Cambria Math"/>
+                </w:rPr>
+                <m:t>sin</m:t>
+              </m:r>
+              <m:sSub>
+                <m:sSubPr>
+                  <m:ctrlPr>
+                    <w:rPr>
+                      <w:rFonts w:ascii="Cambria Math" w:eastAsiaTheme="minorEastAsia" w:hAnsi="Cambria Math"/>
+                      <w:i/>
+                      <w:iCs/>
+                    </w:rPr>
+                  </m:ctrlPr>
+                </m:sSubPr>
+                <m:e>
+                  <m:r>
+                    <w:rPr>
+                      <w:rFonts w:ascii="Cambria Math" w:eastAsiaTheme="minorEastAsia" w:hAnsi="Cambria Math"/>
+                    </w:rPr>
+                    <m:t>δ</m:t>
+                  </m:r>
+                </m:e>
+                <m:sub>
+                  <m:r>
+                    <w:rPr>
+                      <w:rFonts w:ascii="Cambria Math" w:eastAsiaTheme="minorEastAsia" w:hAnsi="Cambria Math"/>
+                    </w:rPr>
+                    <m:t>b</m:t>
+                  </m:r>
+                </m:sub>
+              </m:sSub>
+              <m:ctrlPr>
+                <w:rPr>
+                  <w:rFonts w:ascii="Cambria Math" w:eastAsiaTheme="minorEastAsia" w:hAnsi="Cambria Math"/>
+                  <w:i/>
+                  <w:iCs/>
+                </w:rPr>
+              </m:ctrlPr>
+            </m:e>
+          </m:d>
+          <m:d>
+            <m:dPr>
+              <m:ctrlPr>
+                <w:rPr>
+                  <w:rFonts w:ascii="Cambria Math" w:eastAsiaTheme="minorEastAsia" w:hAnsi="Cambria Math"/>
+                  <w:i/>
+                  <w:iCs/>
+                </w:rPr>
+              </m:ctrlPr>
+            </m:dPr>
+            <m:e>
+              <m:r>
+                <w:rPr>
+                  <w:rFonts w:ascii="Cambria Math" w:eastAsiaTheme="minorEastAsia" w:hAnsi="Cambria Math"/>
+                </w:rPr>
+                <m:t>gs</m:t>
+              </m:r>
+              <m:r>
+                <w:rPr>
+                  <w:rFonts w:ascii="Cambria Math" w:eastAsiaTheme="minorEastAsia" w:hAnsi="Cambria Math"/>
+                </w:rPr>
+                <m:t>e</m:t>
+              </m:r>
+              <m:r>
+                <w:rPr>
+                  <w:rFonts w:ascii="Cambria Math" w:eastAsiaTheme="minorEastAsia" w:hAnsi="Cambria Math"/>
+                </w:rPr>
+                <m:t>+jbs</m:t>
+              </m:r>
+              <m:r>
+                <w:rPr>
+                  <w:rFonts w:ascii="Cambria Math" w:eastAsiaTheme="minorEastAsia" w:hAnsi="Cambria Math"/>
+                </w:rPr>
+                <m:t>e</m:t>
+              </m:r>
+            </m:e>
+          </m:d>
+          <m:r>
+            <w:rPr>
+              <w:rFonts w:ascii="Cambria Math" w:eastAsiaTheme="minorEastAsia" w:hAnsi="Cambria Math"/>
+            </w:rPr>
+            <m:t>-</m:t>
+          </m:r>
+          <m:sSub>
+            <m:sSubPr>
+              <m:ctrlPr>
+                <w:rPr>
+                  <w:rFonts w:ascii="Cambria Math" w:eastAsiaTheme="minorEastAsia" w:hAnsi="Cambria Math"/>
+                  <w:i/>
+                  <w:iCs/>
+                </w:rPr>
+              </m:ctrlPr>
+            </m:sSubPr>
+            <m:e>
+              <m:sSub>
+                <m:sSubPr>
+                  <m:ctrlPr>
+                    <w:rPr>
+                      <w:rFonts w:ascii="Cambria Math" w:eastAsiaTheme="minorEastAsia" w:hAnsi="Cambria Math"/>
+                      <w:i/>
+                      <w:iCs/>
+                    </w:rPr>
+                  </m:ctrlPr>
+                </m:sSubPr>
+                <m:e>
+                  <m:r>
+                    <w:rPr>
+                      <w:rFonts w:ascii="Cambria Math" w:eastAsiaTheme="minorEastAsia" w:hAnsi="Cambria Math"/>
+                    </w:rPr>
+                    <m:t>V</m:t>
+                  </m:r>
+                </m:e>
+                <m:sub>
+                  <m:r>
+                    <w:rPr>
+                      <w:rFonts w:ascii="Cambria Math" w:eastAsiaTheme="minorEastAsia" w:hAnsi="Cambria Math"/>
+                    </w:rPr>
+                    <m:t>2</m:t>
+                  </m:r>
+                </m:sub>
+              </m:sSub>
+            </m:e>
+            <m:sub>
+              <m:r>
+                <w:rPr>
+                  <w:rFonts w:ascii="Cambria Math" w:eastAsiaTheme="minorEastAsia" w:hAnsi="Cambria Math"/>
+                </w:rPr>
+                <m:t>Re</m:t>
+              </m:r>
+            </m:sub>
+          </m:sSub>
+          <m:r>
+            <w:rPr>
+              <w:rFonts w:ascii="Cambria Math" w:eastAsiaTheme="minorEastAsia" w:hAnsi="Cambria Math"/>
+            </w:rPr>
+            <m:t>-j</m:t>
+          </m:r>
+          <m:sSub>
+            <m:sSubPr>
+              <m:ctrlPr>
+                <w:rPr>
+                  <w:rFonts w:ascii="Cambria Math" w:eastAsiaTheme="minorEastAsia" w:hAnsi="Cambria Math"/>
+                  <w:i/>
+                  <w:iCs/>
+                </w:rPr>
+              </m:ctrlPr>
+            </m:sSubPr>
+            <m:e>
+              <m:sSub>
+                <m:sSubPr>
+                  <m:ctrlPr>
+                    <w:rPr>
+                      <w:rFonts w:ascii="Cambria Math" w:eastAsiaTheme="minorEastAsia" w:hAnsi="Cambria Math"/>
+                      <w:i/>
+                      <w:iCs/>
+                    </w:rPr>
+                  </m:ctrlPr>
+                </m:sSubPr>
+                <m:e>
+                  <m:r>
+                    <w:rPr>
+                      <w:rFonts w:ascii="Cambria Math" w:eastAsiaTheme="minorEastAsia" w:hAnsi="Cambria Math"/>
+                    </w:rPr>
+                    <m:t>V</m:t>
+                  </m:r>
+                </m:e>
+                <m:sub>
+                  <m:r>
+                    <w:rPr>
+                      <w:rFonts w:ascii="Cambria Math" w:eastAsiaTheme="minorEastAsia" w:hAnsi="Cambria Math"/>
+                    </w:rPr>
+                    <m:t>2</m:t>
+                  </m:r>
+                </m:sub>
+              </m:sSub>
+            </m:e>
+            <m:sub>
+              <m:r>
+                <w:rPr>
+                  <w:rFonts w:ascii="Cambria Math" w:eastAsiaTheme="minorEastAsia" w:hAnsi="Cambria Math"/>
+                </w:rPr>
+                <m:t>Im</m:t>
+              </m:r>
+            </m:sub>
+          </m:sSub>
+          <m:r>
+            <w:rPr>
+              <w:rFonts w:ascii="Cambria Math" w:eastAsiaTheme="minorEastAsia" w:hAnsi="Cambria Math"/>
+            </w:rPr>
+            <m:t>+</m:t>
+          </m:r>
+          <m:sSub>
+            <m:sSubPr>
+              <m:ctrlPr>
+                <w:rPr>
+                  <w:rFonts w:ascii="Cambria Math" w:eastAsiaTheme="minorEastAsia" w:hAnsi="Cambria Math"/>
+                  <w:i/>
+                  <w:iCs/>
+                </w:rPr>
+              </m:ctrlPr>
+            </m:sSubPr>
+            <m:e>
+              <m:sSub>
+                <m:sSubPr>
+                  <m:ctrlPr>
+                    <w:rPr>
+                      <w:rFonts w:ascii="Cambria Math" w:eastAsiaTheme="minorEastAsia" w:hAnsi="Cambria Math"/>
+                      <w:i/>
+                      <w:iCs/>
+                    </w:rPr>
+                  </m:ctrlPr>
+                </m:sSubPr>
+                <m:e>
+                  <m:r>
+                    <w:rPr>
+                      <w:rFonts w:ascii="Cambria Math" w:eastAsiaTheme="minorEastAsia" w:hAnsi="Cambria Math"/>
+                    </w:rPr>
+                    <m:t>V</m:t>
+                  </m:r>
+                </m:e>
+                <m:sub>
+                  <m:r>
+                    <w:rPr>
+                      <w:rFonts w:ascii="Cambria Math" w:eastAsiaTheme="minorEastAsia" w:hAnsi="Cambria Math"/>
+                    </w:rPr>
+                    <m:t>1</m:t>
+                  </m:r>
+                </m:sub>
+              </m:sSub>
+            </m:e>
+            <m:sub>
+              <m:r>
+                <w:rPr>
+                  <w:rFonts w:ascii="Cambria Math" w:eastAsiaTheme="minorEastAsia" w:hAnsi="Cambria Math"/>
+                </w:rPr>
+                <m:t>Re</m:t>
+              </m:r>
+            </m:sub>
+          </m:sSub>
+          <m:r>
+            <w:rPr>
+              <w:rFonts w:ascii="Cambria Math" w:eastAsiaTheme="minorEastAsia" w:hAnsi="Cambria Math"/>
+            </w:rPr>
+            <m:t>+</m:t>
+          </m:r>
+          <m:sSub>
+            <m:sSubPr>
+              <m:ctrlPr>
+                <w:rPr>
+                  <w:rFonts w:ascii="Cambria Math" w:eastAsiaTheme="minorEastAsia" w:hAnsi="Cambria Math"/>
+                  <w:i/>
+                  <w:iCs/>
+                </w:rPr>
+              </m:ctrlPr>
+            </m:sSubPr>
+            <m:e>
+              <m:sSub>
+                <m:sSubPr>
+                  <m:ctrlPr>
+                    <w:rPr>
+                      <w:rFonts w:ascii="Cambria Math" w:eastAsiaTheme="minorEastAsia" w:hAnsi="Cambria Math"/>
+                      <w:i/>
+                      <w:iCs/>
+                    </w:rPr>
+                  </m:ctrlPr>
+                </m:sSubPr>
+                <m:e>
+                  <m:r>
+                    <w:rPr>
+                      <w:rFonts w:ascii="Cambria Math" w:eastAsiaTheme="minorEastAsia" w:hAnsi="Cambria Math"/>
+                    </w:rPr>
+                    <m:t>V</m:t>
+                  </m:r>
+                </m:e>
+                <m:sub>
+                  <m:r>
+                    <w:rPr>
+                      <w:rFonts w:ascii="Cambria Math" w:eastAsiaTheme="minorEastAsia" w:hAnsi="Cambria Math"/>
+                    </w:rPr>
+                    <m:t>1</m:t>
+                  </m:r>
+                </m:sub>
+              </m:sSub>
+            </m:e>
+            <m:sub>
+              <m:r>
+                <w:rPr>
+                  <w:rFonts w:ascii="Cambria Math" w:eastAsiaTheme="minorEastAsia" w:hAnsi="Cambria Math"/>
+                </w:rPr>
+                <m:t>Im</m:t>
+              </m:r>
+            </m:sub>
+          </m:sSub>
+          <m:r>
+            <w:rPr>
+              <w:rFonts w:ascii="Cambria Math" w:eastAsiaTheme="minorEastAsia" w:hAnsi="Cambria Math"/>
+            </w:rPr>
+            <m:t>=0</m:t>
+          </m:r>
+        </m:oMath>
+      </m:oMathPara>
     </w:p>
     <w:sectPr>
       <w:pgSz w:w="11906" w:h="16838"/>

</xml_diff>